<commit_message>
Testing document and SW Proj Plan
I'm working on the idea that the testing doc should detail the steps
taken to test the system.  And the testing section (5.2-ish) is what I
updated in the project plan
</commit_message>
<xml_diff>
--- a/Veni-VA-app-V2/SWProjPlanV4.docx
+++ b/Veni-VA-app-V2/SWProjPlanV4.docx
@@ -7865,8 +7865,6 @@
               </w:rPr>
               <w:t xml:space="preserve">      SW Project Plan (Initial Draft</w:t>
             </w:r>
-            <w:bookmarkStart w:id="22" w:name="_GoBack"/>
-            <w:bookmarkEnd w:id="22"/>
             <w:r>
               <w:rPr>
                 <w:rFonts w:ascii="Calibri" w:eastAsia="Times New Roman" w:hAnsi="Calibri" w:cs="Times New Roman"/>
@@ -16160,12 +16158,12 @@
       <w:pPr>
         <w:pStyle w:val="Heading3"/>
       </w:pPr>
-      <w:bookmarkStart w:id="23" w:name="_Toc410570241"/>
+      <w:bookmarkStart w:id="22" w:name="_Toc410570241"/>
       <w:r>
         <w:lastRenderedPageBreak/>
         <w:t>3.2.2 Schedule/Resource/Budget Allocation</w:t>
       </w:r>
-      <w:bookmarkEnd w:id="23"/>
+      <w:bookmarkEnd w:id="22"/>
     </w:p>
     <w:p>
       <w:pPr>
@@ -16739,11 +16737,11 @@
       <w:pPr>
         <w:pStyle w:val="Heading2"/>
       </w:pPr>
-      <w:bookmarkStart w:id="24" w:name="_Toc410570242"/>
+      <w:bookmarkStart w:id="23" w:name="_Toc410570242"/>
       <w:r>
         <w:t>3.3 Risk Management Plan</w:t>
       </w:r>
-      <w:bookmarkEnd w:id="24"/>
+      <w:bookmarkEnd w:id="23"/>
     </w:p>
     <w:p>
       <w:pPr>
@@ -16847,11 +16845,11 @@
           <w:rFonts w:asciiTheme="minorHAnsi" w:hAnsiTheme="minorHAnsi"/>
         </w:rPr>
       </w:pPr>
-      <w:bookmarkStart w:id="25" w:name="_Toc410570243"/>
+      <w:bookmarkStart w:id="24" w:name="_Toc410570243"/>
       <w:r>
         <w:t>3.3.1 Risk Identification</w:t>
       </w:r>
-      <w:bookmarkEnd w:id="25"/>
+      <w:bookmarkEnd w:id="24"/>
     </w:p>
     <w:p>
       <w:pPr>
@@ -17768,11 +17766,11 @@
       <w:pPr>
         <w:pStyle w:val="Heading3"/>
       </w:pPr>
-      <w:bookmarkStart w:id="26" w:name="_Toc410570244"/>
+      <w:bookmarkStart w:id="25" w:name="_Toc410570244"/>
       <w:r>
         <w:t>3.3.2 Risk Analysis</w:t>
       </w:r>
-      <w:bookmarkEnd w:id="26"/>
+      <w:bookmarkEnd w:id="25"/>
     </w:p>
     <w:p>
       <w:pPr>
@@ -18008,11 +18006,11 @@
       <w:pPr>
         <w:pStyle w:val="Heading3"/>
       </w:pPr>
-      <w:bookmarkStart w:id="27" w:name="_Toc410570245"/>
+      <w:bookmarkStart w:id="26" w:name="_Toc410570245"/>
       <w:r>
         <w:t>3.3.3 Risk Mitigation</w:t>
       </w:r>
-      <w:bookmarkEnd w:id="27"/>
+      <w:bookmarkEnd w:id="26"/>
     </w:p>
     <w:p>
       <w:pPr>
@@ -18316,14 +18314,134 @@
       <w:pPr>
         <w:pStyle w:val="Heading1"/>
       </w:pPr>
-      <w:bookmarkStart w:id="28" w:name="_Toc410570246"/>
+      <w:bookmarkStart w:id="27" w:name="_Toc410570246"/>
       <w:r>
         <w:t>4. Technical Process Plan</w:t>
+      </w:r>
+      <w:bookmarkEnd w:id="27"/>
+    </w:p>
+    <w:p>
+      <w:pPr>
+        <w:rPr>
+          <w:sz w:val="24"/>
+          <w:szCs w:val="24"/>
+        </w:rPr>
+      </w:pPr>
+      <w:r>
+        <w:rPr>
+          <w:sz w:val="24"/>
+          <w:szCs w:val="24"/>
+        </w:rPr>
+        <w:t xml:space="preserve">The </w:t>
+      </w:r>
+      <w:r>
+        <w:rPr>
+          <w:sz w:val="24"/>
+          <w:szCs w:val="24"/>
+        </w:rPr>
+        <w:t>following section</w:t>
+      </w:r>
+      <w:r>
+        <w:rPr>
+          <w:sz w:val="24"/>
+          <w:szCs w:val="24"/>
+        </w:rPr>
+        <w:t xml:space="preserve"> will </w:t>
+      </w:r>
+      <w:r>
+        <w:rPr>
+          <w:sz w:val="24"/>
+          <w:szCs w:val="24"/>
+        </w:rPr>
+        <w:t>cover</w:t>
+      </w:r>
+      <w:r>
+        <w:rPr>
+          <w:sz w:val="24"/>
+          <w:szCs w:val="24"/>
+        </w:rPr>
+        <w:t xml:space="preserve"> the </w:t>
+      </w:r>
+      <w:r>
+        <w:rPr>
+          <w:sz w:val="24"/>
+          <w:szCs w:val="24"/>
+        </w:rPr>
+        <w:t xml:space="preserve">plans </w:t>
+      </w:r>
+      <w:r>
+        <w:rPr>
+          <w:sz w:val="24"/>
+          <w:szCs w:val="24"/>
+        </w:rPr>
+        <w:t>used to develop the work products, project infrastructure</w:t>
+      </w:r>
+      <w:r>
+        <w:rPr>
+          <w:sz w:val="24"/>
+          <w:szCs w:val="24"/>
+        </w:rPr>
+        <w:t>,</w:t>
+      </w:r>
+      <w:r>
+        <w:rPr>
+          <w:sz w:val="24"/>
+          <w:szCs w:val="24"/>
+        </w:rPr>
+        <w:t xml:space="preserve"> and </w:t>
+      </w:r>
+      <w:r>
+        <w:rPr>
+          <w:i/>
+          <w:sz w:val="24"/>
+          <w:szCs w:val="24"/>
+        </w:rPr>
+        <w:t>V</w:t>
+      </w:r>
+      <w:r>
+        <w:rPr>
+          <w:i/>
+          <w:sz w:val="24"/>
+          <w:szCs w:val="24"/>
+        </w:rPr>
+        <w:t>eni</w:t>
+      </w:r>
+      <w:r>
+        <w:rPr>
+          <w:sz w:val="24"/>
+          <w:szCs w:val="24"/>
+        </w:rPr>
+        <w:t xml:space="preserve"> system</w:t>
+      </w:r>
+      <w:r>
+        <w:rPr>
+          <w:sz w:val="24"/>
+          <w:szCs w:val="24"/>
+        </w:rPr>
+        <w:t xml:space="preserve"> acceptance plan.</w:t>
+      </w:r>
+    </w:p>
+    <w:p>
+      <w:pPr>
+        <w:rPr>
+          <w:sz w:val="24"/>
+          <w:szCs w:val="24"/>
+        </w:rPr>
+      </w:pPr>
+    </w:p>
+    <w:p>
+      <w:pPr>
+        <w:pStyle w:val="Heading2"/>
+      </w:pPr>
+      <w:bookmarkStart w:id="28" w:name="_Toc410570247"/>
+      <w:r>
+        <w:t>4.1 Process Model</w:t>
       </w:r>
       <w:bookmarkEnd w:id="28"/>
     </w:p>
     <w:p>
       <w:pPr>
+        <w:spacing w:before="63" w:after="0"/>
         <w:rPr>
           <w:sz w:val="24"/>
           <w:szCs w:val="24"/>
@@ -18338,62 +18456,6 @@
       </w:r>
       <w:r>
         <w:rPr>
-          <w:sz w:val="24"/>
-          <w:szCs w:val="24"/>
-        </w:rPr>
-        <w:t>following section</w:t>
-      </w:r>
-      <w:r>
-        <w:rPr>
-          <w:sz w:val="24"/>
-          <w:szCs w:val="24"/>
-        </w:rPr>
-        <w:t xml:space="preserve"> will </w:t>
-      </w:r>
-      <w:r>
-        <w:rPr>
-          <w:sz w:val="24"/>
-          <w:szCs w:val="24"/>
-        </w:rPr>
-        <w:t>cover</w:t>
-      </w:r>
-      <w:r>
-        <w:rPr>
-          <w:sz w:val="24"/>
-          <w:szCs w:val="24"/>
-        </w:rPr>
-        <w:t xml:space="preserve"> the </w:t>
-      </w:r>
-      <w:r>
-        <w:rPr>
-          <w:sz w:val="24"/>
-          <w:szCs w:val="24"/>
-        </w:rPr>
-        <w:t xml:space="preserve">plans </w:t>
-      </w:r>
-      <w:r>
-        <w:rPr>
-          <w:sz w:val="24"/>
-          <w:szCs w:val="24"/>
-        </w:rPr>
-        <w:t>used to develop the work products, project infrastructure</w:t>
-      </w:r>
-      <w:r>
-        <w:rPr>
-          <w:sz w:val="24"/>
-          <w:szCs w:val="24"/>
-        </w:rPr>
-        <w:t>,</w:t>
-      </w:r>
-      <w:r>
-        <w:rPr>
-          <w:sz w:val="24"/>
-          <w:szCs w:val="24"/>
-        </w:rPr>
-        <w:t xml:space="preserve"> and </w:t>
-      </w:r>
-      <w:r>
-        <w:rPr>
           <w:i/>
           <w:sz w:val="24"/>
           <w:szCs w:val="24"/>
@@ -18413,226 +18475,162 @@
           <w:sz w:val="24"/>
           <w:szCs w:val="24"/>
         </w:rPr>
-        <w:t xml:space="preserve"> system</w:t>
-      </w:r>
-      <w:r>
-        <w:rPr>
-          <w:sz w:val="24"/>
-          <w:szCs w:val="24"/>
-        </w:rPr>
-        <w:t xml:space="preserve"> acceptance plan.</w:t>
+        <w:t xml:space="preserve"> </w:t>
+      </w:r>
+      <w:r>
+        <w:rPr>
+          <w:sz w:val="24"/>
+          <w:szCs w:val="24"/>
+        </w:rPr>
+        <w:t>project</w:t>
+      </w:r>
+      <w:r>
+        <w:rPr>
+          <w:sz w:val="24"/>
+          <w:szCs w:val="24"/>
+        </w:rPr>
+        <w:t xml:space="preserve"> team</w:t>
+      </w:r>
+      <w:r>
+        <w:rPr>
+          <w:sz w:val="24"/>
+          <w:szCs w:val="24"/>
+        </w:rPr>
+        <w:t xml:space="preserve"> will follow an incremental and iterative development model for its deliverables. </w:t>
       </w:r>
     </w:p>
     <w:p>
       <w:pPr>
-        <w:rPr>
-          <w:sz w:val="24"/>
-          <w:szCs w:val="24"/>
-        </w:rPr>
-      </w:pPr>
+        <w:spacing w:before="63" w:after="0"/>
+        <w:rPr>
+          <w:sz w:val="24"/>
+          <w:szCs w:val="24"/>
+        </w:rPr>
+      </w:pPr>
+      <w:r>
+        <w:rPr>
+          <w:sz w:val="24"/>
+          <w:szCs w:val="24"/>
+        </w:rPr>
+        <w:t xml:space="preserve">The </w:t>
+      </w:r>
+      <w:r>
+        <w:rPr>
+          <w:sz w:val="24"/>
+          <w:szCs w:val="24"/>
+        </w:rPr>
+        <w:t xml:space="preserve">initial </w:t>
+      </w:r>
+      <w:r>
+        <w:rPr>
+          <w:sz w:val="24"/>
+          <w:szCs w:val="24"/>
+        </w:rPr>
+        <w:t>roles will be selected</w:t>
+      </w:r>
+      <w:r>
+        <w:rPr>
+          <w:sz w:val="24"/>
+          <w:szCs w:val="24"/>
+        </w:rPr>
+        <w:t xml:space="preserve"> at the start of the project</w:t>
+      </w:r>
+      <w:r>
+        <w:rPr>
+          <w:sz w:val="24"/>
+          <w:szCs w:val="24"/>
+        </w:rPr>
+        <w:t xml:space="preserve">. </w:t>
+      </w:r>
+      <w:r>
+        <w:rPr>
+          <w:sz w:val="24"/>
+          <w:szCs w:val="24"/>
+        </w:rPr>
+        <w:t xml:space="preserve"> </w:t>
+      </w:r>
+      <w:r>
+        <w:rPr>
+          <w:sz w:val="24"/>
+          <w:szCs w:val="24"/>
+        </w:rPr>
+        <w:t xml:space="preserve">Roles will </w:t>
+      </w:r>
+      <w:r>
+        <w:rPr>
+          <w:sz w:val="24"/>
+          <w:szCs w:val="24"/>
+        </w:rPr>
+        <w:t>then</w:t>
+      </w:r>
+      <w:r>
+        <w:rPr>
+          <w:sz w:val="24"/>
+          <w:szCs w:val="24"/>
+        </w:rPr>
+        <w:t xml:space="preserve"> rotate among the team members </w:t>
+      </w:r>
+      <w:r>
+        <w:rPr>
+          <w:sz w:val="24"/>
+          <w:szCs w:val="24"/>
+        </w:rPr>
+        <w:t>depending on their assigned tasks</w:t>
+      </w:r>
+      <w:r>
+        <w:rPr>
+          <w:sz w:val="24"/>
+          <w:szCs w:val="24"/>
+        </w:rPr>
+        <w:t xml:space="preserve">, thus </w:t>
+      </w:r>
+      <w:r>
+        <w:rPr>
+          <w:sz w:val="24"/>
+          <w:szCs w:val="24"/>
+        </w:rPr>
+        <w:t>providing</w:t>
+      </w:r>
+      <w:r>
+        <w:rPr>
+          <w:sz w:val="24"/>
+          <w:szCs w:val="24"/>
+        </w:rPr>
+        <w:t xml:space="preserve"> the opportunity for each team member to have more than on</w:t>
+      </w:r>
+      <w:r>
+        <w:rPr>
+          <w:sz w:val="24"/>
+          <w:szCs w:val="24"/>
+        </w:rPr>
+        <w:t>e</w:t>
+      </w:r>
+      <w:r>
+        <w:rPr>
+          <w:sz w:val="24"/>
+          <w:szCs w:val="24"/>
+        </w:rPr>
+        <w:t xml:space="preserve"> role during the course of the project.</w:t>
+      </w:r>
     </w:p>
     <w:p>
       <w:pPr>
-        <w:pStyle w:val="Heading2"/>
-      </w:pPr>
-      <w:bookmarkStart w:id="29" w:name="_Toc410570247"/>
-      <w:r>
-        <w:t>4.1 Process Model</w:t>
-      </w:r>
-      <w:bookmarkEnd w:id="29"/>
+        <w:spacing w:before="63" w:after="0"/>
+        <w:rPr>
+          <w:sz w:val="24"/>
+          <w:szCs w:val="24"/>
+        </w:rPr>
+      </w:pPr>
     </w:p>
     <w:p>
       <w:pPr>
-        <w:spacing w:before="63" w:after="0"/>
-        <w:rPr>
-          <w:sz w:val="24"/>
-          <w:szCs w:val="24"/>
-        </w:rPr>
-      </w:pPr>
-      <w:r>
-        <w:rPr>
-          <w:sz w:val="24"/>
-          <w:szCs w:val="24"/>
-        </w:rPr>
-        <w:t xml:space="preserve">The </w:t>
-      </w:r>
-      <w:r>
-        <w:rPr>
-          <w:i/>
-          <w:sz w:val="24"/>
-          <w:szCs w:val="24"/>
-        </w:rPr>
-        <w:t>V</w:t>
-      </w:r>
-      <w:r>
-        <w:rPr>
-          <w:i/>
-          <w:sz w:val="24"/>
-          <w:szCs w:val="24"/>
-        </w:rPr>
-        <w:t>eni</w:t>
-      </w:r>
-      <w:r>
-        <w:rPr>
-          <w:sz w:val="24"/>
-          <w:szCs w:val="24"/>
-        </w:rPr>
-        <w:t xml:space="preserve"> </w:t>
-      </w:r>
-      <w:r>
-        <w:rPr>
-          <w:sz w:val="24"/>
-          <w:szCs w:val="24"/>
-        </w:rPr>
-        <w:t>project</w:t>
-      </w:r>
-      <w:r>
-        <w:rPr>
-          <w:sz w:val="24"/>
-          <w:szCs w:val="24"/>
-        </w:rPr>
-        <w:t xml:space="preserve"> team</w:t>
-      </w:r>
-      <w:r>
-        <w:rPr>
-          <w:sz w:val="24"/>
-          <w:szCs w:val="24"/>
-        </w:rPr>
-        <w:t xml:space="preserve"> will follow an incremental and iterative development model for its deliverables. </w:t>
-      </w:r>
-    </w:p>
-    <w:p>
-      <w:pPr>
-        <w:spacing w:before="63" w:after="0"/>
-        <w:rPr>
-          <w:sz w:val="24"/>
-          <w:szCs w:val="24"/>
-        </w:rPr>
-      </w:pPr>
-      <w:r>
-        <w:rPr>
-          <w:sz w:val="24"/>
-          <w:szCs w:val="24"/>
-        </w:rPr>
-        <w:t xml:space="preserve">The </w:t>
-      </w:r>
-      <w:r>
-        <w:rPr>
-          <w:sz w:val="24"/>
-          <w:szCs w:val="24"/>
-        </w:rPr>
-        <w:t xml:space="preserve">initial </w:t>
-      </w:r>
-      <w:r>
-        <w:rPr>
-          <w:sz w:val="24"/>
-          <w:szCs w:val="24"/>
-        </w:rPr>
-        <w:t>roles will be selected</w:t>
-      </w:r>
-      <w:r>
-        <w:rPr>
-          <w:sz w:val="24"/>
-          <w:szCs w:val="24"/>
-        </w:rPr>
-        <w:t xml:space="preserve"> at the start of the project</w:t>
-      </w:r>
-      <w:r>
-        <w:rPr>
-          <w:sz w:val="24"/>
-          <w:szCs w:val="24"/>
-        </w:rPr>
-        <w:t xml:space="preserve">. </w:t>
-      </w:r>
-      <w:r>
-        <w:rPr>
-          <w:sz w:val="24"/>
-          <w:szCs w:val="24"/>
-        </w:rPr>
-        <w:t xml:space="preserve"> </w:t>
-      </w:r>
-      <w:r>
-        <w:rPr>
-          <w:sz w:val="24"/>
-          <w:szCs w:val="24"/>
-        </w:rPr>
-        <w:t xml:space="preserve">Roles will </w:t>
-      </w:r>
-      <w:r>
-        <w:rPr>
-          <w:sz w:val="24"/>
-          <w:szCs w:val="24"/>
-        </w:rPr>
-        <w:t>then</w:t>
-      </w:r>
-      <w:r>
-        <w:rPr>
-          <w:sz w:val="24"/>
-          <w:szCs w:val="24"/>
-        </w:rPr>
-        <w:t xml:space="preserve"> rotate among the team members </w:t>
-      </w:r>
-      <w:r>
-        <w:rPr>
-          <w:sz w:val="24"/>
-          <w:szCs w:val="24"/>
-        </w:rPr>
-        <w:t>depending on their assigned tasks</w:t>
-      </w:r>
-      <w:r>
-        <w:rPr>
-          <w:sz w:val="24"/>
-          <w:szCs w:val="24"/>
-        </w:rPr>
-        <w:t xml:space="preserve">, thus </w:t>
-      </w:r>
-      <w:r>
-        <w:rPr>
-          <w:sz w:val="24"/>
-          <w:szCs w:val="24"/>
-        </w:rPr>
-        <w:t>providing</w:t>
-      </w:r>
-      <w:r>
-        <w:rPr>
-          <w:sz w:val="24"/>
-          <w:szCs w:val="24"/>
-        </w:rPr>
-        <w:t xml:space="preserve"> the opportunity for each team member to have more than on</w:t>
-      </w:r>
-      <w:r>
-        <w:rPr>
-          <w:sz w:val="24"/>
-          <w:szCs w:val="24"/>
-        </w:rPr>
-        <w:t>e</w:t>
-      </w:r>
-      <w:r>
-        <w:rPr>
-          <w:sz w:val="24"/>
-          <w:szCs w:val="24"/>
-        </w:rPr>
-        <w:t xml:space="preserve"> role during the course of the project.</w:t>
-      </w:r>
-    </w:p>
-    <w:p>
-      <w:pPr>
-        <w:spacing w:before="63" w:after="0"/>
-        <w:rPr>
-          <w:sz w:val="24"/>
-          <w:szCs w:val="24"/>
-        </w:rPr>
-      </w:pPr>
-    </w:p>
-    <w:p>
-      <w:pPr>
         <w:pStyle w:val="Heading2"/>
       </w:pPr>
-      <w:bookmarkStart w:id="30" w:name="_Toc410570248"/>
+      <w:bookmarkStart w:id="29" w:name="_Toc410570248"/>
       <w:r>
         <w:t>4.2 Methods, Tools, and Techniques</w:t>
       </w:r>
-      <w:bookmarkEnd w:id="30"/>
+      <w:bookmarkEnd w:id="29"/>
     </w:p>
     <w:p>
       <w:pPr>
@@ -18909,12 +18907,12 @@
       <w:pPr>
         <w:pStyle w:val="Heading2"/>
       </w:pPr>
-      <w:bookmarkStart w:id="31" w:name="_Toc410570249"/>
+      <w:bookmarkStart w:id="30" w:name="_Toc410570249"/>
       <w:r>
         <w:lastRenderedPageBreak/>
         <w:t>4.3 Infrastructure Plan</w:t>
       </w:r>
-      <w:bookmarkEnd w:id="31"/>
+      <w:bookmarkEnd w:id="30"/>
     </w:p>
     <w:p>
       <w:pPr>
@@ -19187,11 +19185,11 @@
       <w:pPr>
         <w:pStyle w:val="Heading2"/>
       </w:pPr>
-      <w:bookmarkStart w:id="32" w:name="_Toc410570250"/>
+      <w:bookmarkStart w:id="31" w:name="_Toc410570250"/>
       <w:r>
         <w:t>4.4 Product Acceptance Plan</w:t>
       </w:r>
-      <w:bookmarkEnd w:id="32"/>
+      <w:bookmarkEnd w:id="31"/>
     </w:p>
     <w:p>
       <w:pPr>
@@ -19686,22 +19684,22 @@
       <w:pPr>
         <w:pStyle w:val="Heading1"/>
       </w:pPr>
-      <w:bookmarkStart w:id="33" w:name="_Toc410570251"/>
+      <w:bookmarkStart w:id="32" w:name="_Toc410570251"/>
       <w:r>
         <w:lastRenderedPageBreak/>
         <w:t>5. Supporting Process Plans</w:t>
       </w:r>
-      <w:bookmarkEnd w:id="33"/>
+      <w:bookmarkEnd w:id="32"/>
     </w:p>
     <w:p>
       <w:pPr>
         <w:pStyle w:val="Heading2"/>
       </w:pPr>
-      <w:bookmarkStart w:id="34" w:name="_Toc410570252"/>
+      <w:bookmarkStart w:id="33" w:name="_Toc410570252"/>
       <w:r>
         <w:t>5.1 Configuration Management Plan</w:t>
       </w:r>
-      <w:bookmarkEnd w:id="34"/>
+      <w:bookmarkEnd w:id="33"/>
     </w:p>
     <w:p>
       <w:pPr>
@@ -20032,6 +20030,8 @@
         </w:numPr>
         <w:spacing w:before="4" w:after="0"/>
       </w:pPr>
+      <w:bookmarkStart w:id="34" w:name="_GoBack"/>
+      <w:bookmarkEnd w:id="34"/>
       <w:r>
         <w:rPr>
           <w:spacing w:val="1"/>
@@ -20170,70 +20170,7 @@
           <w:sz w:val="24"/>
           <w:szCs w:val="24"/>
         </w:rPr>
-        <w:t xml:space="preserve">The </w:t>
-      </w:r>
-      <w:r>
-        <w:rPr>
-          <w:sz w:val="24"/>
-          <w:szCs w:val="24"/>
-        </w:rPr>
-        <w:t>following section</w:t>
-      </w:r>
-      <w:r>
-        <w:rPr>
-          <w:sz w:val="24"/>
-          <w:szCs w:val="24"/>
-        </w:rPr>
-        <w:t xml:space="preserve"> </w:t>
-      </w:r>
-      <w:r>
-        <w:rPr>
-          <w:sz w:val="24"/>
-          <w:szCs w:val="24"/>
-        </w:rPr>
-        <w:t>describ</w:t>
-      </w:r>
-      <w:r>
-        <w:rPr>
-          <w:sz w:val="24"/>
-          <w:szCs w:val="24"/>
-        </w:rPr>
-        <w:t>e</w:t>
-      </w:r>
-      <w:r>
-        <w:rPr>
-          <w:sz w:val="24"/>
-          <w:szCs w:val="24"/>
-        </w:rPr>
-        <w:t>s</w:t>
-      </w:r>
-      <w:r>
-        <w:rPr>
-          <w:sz w:val="24"/>
-          <w:szCs w:val="24"/>
-        </w:rPr>
-        <w:t xml:space="preserve"> the scope, approach, resources</w:t>
-      </w:r>
-      <w:r>
-        <w:rPr>
-          <w:sz w:val="24"/>
-          <w:szCs w:val="24"/>
-        </w:rPr>
-        <w:t>,</w:t>
-      </w:r>
-      <w:r>
-        <w:rPr>
-          <w:sz w:val="24"/>
-          <w:szCs w:val="24"/>
-        </w:rPr>
-        <w:t xml:space="preserve"> and schedu</w:t>
-      </w:r>
-      <w:r>
-        <w:rPr>
-          <w:sz w:val="24"/>
-          <w:szCs w:val="24"/>
-        </w:rPr>
-        <w:t>le of intended test activities</w:t>
+        <w:t>The team plans to create an end-to-end test following the happy-path, unit tests for each use case, and tests specifically for finding security issues.  User acceptance testing will occur after the final release of the project</w:t>
       </w:r>
       <w:r>
         <w:rPr>
@@ -20265,46 +20202,191 @@
       <w:pPr>
         <w:pStyle w:val="NoSpacing"/>
         <w:spacing w:line="276" w:lineRule="auto"/>
-        <w:rPr>
-          <w:sz w:val="24"/>
-        </w:rPr>
-      </w:pPr>
-      <w:r>
-        <w:rPr>
-          <w:sz w:val="24"/>
-        </w:rPr>
-        <w:t xml:space="preserve">Identify all </w:t>
-      </w:r>
-      <w:r>
-        <w:rPr>
-          <w:i/>
-          <w:sz w:val="24"/>
-        </w:rPr>
-        <w:t>V</w:t>
-      </w:r>
-      <w:r>
-        <w:rPr>
-          <w:i/>
-          <w:sz w:val="24"/>
-        </w:rPr>
-        <w:t>eni</w:t>
-      </w:r>
-      <w:r>
-        <w:rPr>
-          <w:sz w:val="24"/>
-        </w:rPr>
-        <w:t xml:space="preserve"> System features that will be tested.</w:t>
-      </w:r>
+      </w:pPr>
     </w:p>
     <w:p>
       <w:pPr>
         <w:pStyle w:val="NoSpacing"/>
         <w:spacing w:line="276" w:lineRule="auto"/>
-      </w:pPr>
+        <w:rPr>
+          <w:b/>
+          <w:color w:val="244061" w:themeColor="accent1" w:themeShade="80"/>
+          <w:sz w:val="24"/>
+        </w:rPr>
+      </w:pPr>
+      <w:r>
+        <w:rPr>
+          <w:b/>
+          <w:color w:val="244061" w:themeColor="accent1" w:themeShade="80"/>
+          <w:sz w:val="24"/>
+        </w:rPr>
+        <w:t>List of features in testing scope</w:t>
+      </w:r>
+      <w:r>
+        <w:rPr>
+          <w:b/>
+          <w:color w:val="244061" w:themeColor="accent1" w:themeShade="80"/>
+          <w:sz w:val="24"/>
+        </w:rPr>
+        <w:t>:</w:t>
+      </w:r>
     </w:p>
     <w:p>
       <w:pPr>
         <w:pStyle w:val="NoSpacing"/>
+        <w:numPr>
+          <w:ilvl w:val="0"/>
+          <w:numId w:val="30"/>
+        </w:numPr>
+        <w:spacing w:line="276" w:lineRule="auto"/>
+        <w:rPr>
+          <w:color w:val="244061" w:themeColor="accent1" w:themeShade="80"/>
+          <w:sz w:val="24"/>
+        </w:rPr>
+      </w:pPr>
+      <w:r>
+        <w:rPr>
+          <w:color w:val="244061" w:themeColor="accent1" w:themeShade="80"/>
+          <w:sz w:val="24"/>
+        </w:rPr>
+        <w:t>First-Run experience</w:t>
+      </w:r>
+    </w:p>
+    <w:p>
+      <w:pPr>
+        <w:pStyle w:val="NoSpacing"/>
+        <w:numPr>
+          <w:ilvl w:val="0"/>
+          <w:numId w:val="30"/>
+        </w:numPr>
+        <w:spacing w:line="276" w:lineRule="auto"/>
+        <w:rPr>
+          <w:color w:val="244061" w:themeColor="accent1" w:themeShade="80"/>
+          <w:sz w:val="24"/>
+        </w:rPr>
+      </w:pPr>
+      <w:r>
+        <w:rPr>
+          <w:color w:val="244061" w:themeColor="accent1" w:themeShade="80"/>
+          <w:sz w:val="24"/>
+        </w:rPr>
+        <w:t>Downloading appointments</w:t>
+      </w:r>
+    </w:p>
+    <w:p>
+      <w:pPr>
+        <w:pStyle w:val="NoSpacing"/>
+        <w:numPr>
+          <w:ilvl w:val="0"/>
+          <w:numId w:val="30"/>
+        </w:numPr>
+        <w:spacing w:line="276" w:lineRule="auto"/>
+        <w:rPr>
+          <w:color w:val="244061" w:themeColor="accent1" w:themeShade="80"/>
+          <w:sz w:val="24"/>
+        </w:rPr>
+      </w:pPr>
+      <w:r>
+        <w:rPr>
+          <w:color w:val="244061" w:themeColor="accent1" w:themeShade="80"/>
+          <w:sz w:val="24"/>
+        </w:rPr>
+        <w:t>Updating the list of facilities</w:t>
+      </w:r>
+    </w:p>
+    <w:p>
+      <w:pPr>
+        <w:pStyle w:val="NoSpacing"/>
+        <w:numPr>
+          <w:ilvl w:val="0"/>
+          <w:numId w:val="30"/>
+        </w:numPr>
+        <w:spacing w:line="276" w:lineRule="auto"/>
+        <w:rPr>
+          <w:color w:val="244061" w:themeColor="accent1" w:themeShade="80"/>
+          <w:sz w:val="24"/>
+        </w:rPr>
+      </w:pPr>
+      <w:r>
+        <w:rPr>
+          <w:color w:val="244061" w:themeColor="accent1" w:themeShade="80"/>
+          <w:sz w:val="24"/>
+        </w:rPr>
+        <w:t>Adding appointments to calendar (as in sending the list to phone calendar service)</w:t>
+      </w:r>
+    </w:p>
+    <w:p>
+      <w:pPr>
+        <w:pStyle w:val="NoSpacing"/>
+        <w:numPr>
+          <w:ilvl w:val="0"/>
+          <w:numId w:val="30"/>
+        </w:numPr>
+        <w:spacing w:line="276" w:lineRule="auto"/>
+        <w:rPr>
+          <w:color w:val="244061" w:themeColor="accent1" w:themeShade="80"/>
+          <w:sz w:val="24"/>
+        </w:rPr>
+      </w:pPr>
+      <w:r>
+        <w:rPr>
+          <w:color w:val="244061" w:themeColor="accent1" w:themeShade="80"/>
+          <w:sz w:val="24"/>
+        </w:rPr>
+        <w:t>Getting directions to the clinic (as in sending the facility’s latitude/longitude coordinates to phone map service)</w:t>
+      </w:r>
+    </w:p>
+    <w:p>
+      <w:pPr>
+        <w:pStyle w:val="NoSpacing"/>
+        <w:numPr>
+          <w:ilvl w:val="0"/>
+          <w:numId w:val="30"/>
+        </w:numPr>
+        <w:spacing w:line="276" w:lineRule="auto"/>
+        <w:rPr>
+          <w:color w:val="244061" w:themeColor="accent1" w:themeShade="80"/>
+          <w:sz w:val="24"/>
+        </w:rPr>
+      </w:pPr>
+      <w:r>
+        <w:rPr>
+          <w:color w:val="244061" w:themeColor="accent1" w:themeShade="80"/>
+          <w:sz w:val="24"/>
+        </w:rPr>
+        <w:t>Check-in</w:t>
+      </w:r>
+    </w:p>
+    <w:p>
+      <w:pPr>
+        <w:pStyle w:val="NoSpacing"/>
+        <w:numPr>
+          <w:ilvl w:val="0"/>
+          <w:numId w:val="30"/>
+        </w:numPr>
+        <w:spacing w:line="276" w:lineRule="auto"/>
+        <w:rPr>
+          <w:color w:val="244061" w:themeColor="accent1" w:themeShade="80"/>
+          <w:sz w:val="24"/>
+        </w:rPr>
+      </w:pPr>
+      <w:r>
+        <w:rPr>
+          <w:color w:val="244061" w:themeColor="accent1" w:themeShade="80"/>
+          <w:sz w:val="24"/>
+        </w:rPr>
+        <w:t>End-to-end happy-path of system (failure to be tested in later releases)</w:t>
+      </w:r>
+    </w:p>
+    <w:p>
+      <w:pPr>
+        <w:pStyle w:val="NoSpacing"/>
+        <w:spacing w:line="276" w:lineRule="auto"/>
+      </w:pPr>
+    </w:p>
+    <w:p>
+      <w:pPr>
+        <w:pStyle w:val="NoSpacing"/>
         <w:spacing w:line="276" w:lineRule="auto"/>
         <w:rPr>
           <w:b/>
@@ -20318,7 +20400,8 @@
           <w:color w:val="244061" w:themeColor="accent1" w:themeShade="80"/>
           <w:sz w:val="24"/>
         </w:rPr>
-        <w:t>List of features in testing scope</w:t>
+        <w:lastRenderedPageBreak/>
+        <w:t>List of features out of testing scope</w:t>
       </w:r>
       <w:r>
         <w:rPr>
@@ -20332,125 +20415,221 @@
     <w:p>
       <w:pPr>
         <w:pStyle w:val="NoSpacing"/>
+        <w:numPr>
+          <w:ilvl w:val="0"/>
+          <w:numId w:val="30"/>
+        </w:numPr>
         <w:spacing w:line="276" w:lineRule="auto"/>
         <w:rPr>
-          <w:color w:val="244061" w:themeColor="accent1" w:themeShade="80"/>
-          <w:sz w:val="24"/>
-        </w:rPr>
-      </w:pPr>
-      <w:r>
-        <w:rPr>
-          <w:color w:val="244061" w:themeColor="accent1" w:themeShade="80"/>
-          <w:sz w:val="24"/>
-          <w:highlight w:val="yellow"/>
-        </w:rPr>
-        <w:t>TBD at later revision of document</w:t>
-      </w:r>
-      <w:r>
-        <w:rPr>
-          <w:color w:val="244061" w:themeColor="accent1" w:themeShade="80"/>
-          <w:sz w:val="24"/>
-          <w:highlight w:val="yellow"/>
-        </w:rPr>
-        <w:t xml:space="preserve"> (Current projection: 2/26/15)</w:t>
+          <w:sz w:val="24"/>
+        </w:rPr>
+      </w:pPr>
+      <w:r>
+        <w:rPr>
+          <w:sz w:val="24"/>
+        </w:rPr>
+        <w:t xml:space="preserve">When </w:t>
+      </w:r>
+      <w:r>
+        <w:rPr>
+          <w:sz w:val="24"/>
+        </w:rPr>
+        <w:t>add</w:t>
+      </w:r>
+      <w:r>
+        <w:rPr>
+          <w:sz w:val="24"/>
+        </w:rPr>
+        <w:t>ing</w:t>
+      </w:r>
+      <w:r>
+        <w:rPr>
+          <w:sz w:val="24"/>
+        </w:rPr>
+        <w:t xml:space="preserve"> app</w:t>
+      </w:r>
+      <w:r>
+        <w:rPr>
+          <w:sz w:val="24"/>
+        </w:rPr>
+        <w:t>ointmen</w:t>
+      </w:r>
+      <w:r>
+        <w:rPr>
+          <w:sz w:val="24"/>
+        </w:rPr>
+        <w:t>ts to calendar</w:t>
+      </w:r>
+      <w:r>
+        <w:rPr>
+          <w:sz w:val="24"/>
+        </w:rPr>
+        <w:t>, it is</w:t>
+      </w:r>
+      <w:r>
+        <w:rPr>
+          <w:sz w:val="24"/>
+        </w:rPr>
+        <w:t xml:space="preserve"> assume</w:t>
+      </w:r>
+      <w:r>
+        <w:rPr>
+          <w:sz w:val="24"/>
+        </w:rPr>
+        <w:t>d the</w:t>
+      </w:r>
+      <w:r>
+        <w:rPr>
+          <w:sz w:val="24"/>
+        </w:rPr>
+        <w:t xml:space="preserve"> phone service </w:t>
+      </w:r>
+      <w:r>
+        <w:rPr>
+          <w:sz w:val="24"/>
+        </w:rPr>
+        <w:t>is</w:t>
+      </w:r>
+      <w:r>
+        <w:rPr>
+          <w:sz w:val="24"/>
+        </w:rPr>
+        <w:t xml:space="preserve"> correct</w:t>
       </w:r>
     </w:p>
     <w:p>
       <w:pPr>
         <w:pStyle w:val="NoSpacing"/>
+        <w:numPr>
+          <w:ilvl w:val="0"/>
+          <w:numId w:val="30"/>
+        </w:numPr>
         <w:spacing w:line="276" w:lineRule="auto"/>
-      </w:pPr>
+        <w:rPr>
+          <w:sz w:val="24"/>
+        </w:rPr>
+      </w:pPr>
+      <w:r>
+        <w:rPr>
+          <w:sz w:val="24"/>
+        </w:rPr>
+        <w:t xml:space="preserve">When </w:t>
+      </w:r>
+      <w:r>
+        <w:rPr>
+          <w:sz w:val="24"/>
+        </w:rPr>
+        <w:t>get</w:t>
+      </w:r>
+      <w:r>
+        <w:rPr>
+          <w:sz w:val="24"/>
+        </w:rPr>
+        <w:t>ting</w:t>
+      </w:r>
+      <w:r>
+        <w:rPr>
+          <w:sz w:val="24"/>
+        </w:rPr>
+        <w:t xml:space="preserve"> direction</w:t>
+      </w:r>
+      <w:r>
+        <w:rPr>
+          <w:sz w:val="24"/>
+        </w:rPr>
+        <w:t>s</w:t>
+      </w:r>
+      <w:r>
+        <w:rPr>
+          <w:sz w:val="24"/>
+        </w:rPr>
+        <w:t xml:space="preserve"> to </w:t>
+      </w:r>
+      <w:r>
+        <w:rPr>
+          <w:sz w:val="24"/>
+        </w:rPr>
+        <w:t xml:space="preserve">the </w:t>
+      </w:r>
+      <w:r>
+        <w:rPr>
+          <w:sz w:val="24"/>
+        </w:rPr>
+        <w:t>clinic</w:t>
+      </w:r>
+      <w:r>
+        <w:rPr>
+          <w:sz w:val="24"/>
+        </w:rPr>
+        <w:t>, it is</w:t>
+      </w:r>
+      <w:r>
+        <w:rPr>
+          <w:sz w:val="24"/>
+        </w:rPr>
+        <w:t xml:space="preserve"> assume</w:t>
+      </w:r>
+      <w:r>
+        <w:rPr>
+          <w:sz w:val="24"/>
+        </w:rPr>
+        <w:t>d the</w:t>
+      </w:r>
+      <w:r>
+        <w:rPr>
+          <w:sz w:val="24"/>
+        </w:rPr>
+        <w:t xml:space="preserve"> phone service</w:t>
+      </w:r>
+      <w:r>
+        <w:rPr>
+          <w:sz w:val="24"/>
+        </w:rPr>
+        <w:t xml:space="preserve"> is</w:t>
+      </w:r>
+      <w:r>
+        <w:rPr>
+          <w:sz w:val="24"/>
+        </w:rPr>
+        <w:t xml:space="preserve"> correct</w:t>
+      </w:r>
     </w:p>
     <w:p>
       <w:pPr>
         <w:pStyle w:val="NoSpacing"/>
+        <w:numPr>
+          <w:ilvl w:val="0"/>
+          <w:numId w:val="30"/>
+        </w:numPr>
         <w:spacing w:line="276" w:lineRule="auto"/>
         <w:rPr>
-          <w:b/>
-          <w:color w:val="244061" w:themeColor="accent1" w:themeShade="80"/>
-          <w:sz w:val="24"/>
-        </w:rPr>
-      </w:pPr>
-      <w:r>
-        <w:rPr>
-          <w:b/>
-          <w:color w:val="244061" w:themeColor="accent1" w:themeShade="80"/>
-          <w:sz w:val="24"/>
-        </w:rPr>
-        <w:t>List of features out of testing scope</w:t>
-      </w:r>
-      <w:r>
-        <w:rPr>
-          <w:b/>
-          <w:color w:val="244061" w:themeColor="accent1" w:themeShade="80"/>
-          <w:sz w:val="24"/>
-        </w:rPr>
-        <w:t>:</w:t>
-      </w:r>
-    </w:p>
-    <w:p>
-      <w:pPr>
-        <w:pStyle w:val="NoSpacing"/>
-        <w:spacing w:line="276" w:lineRule="auto"/>
-        <w:rPr>
-          <w:color w:val="244061" w:themeColor="accent1" w:themeShade="80"/>
-          <w:sz w:val="24"/>
-        </w:rPr>
-      </w:pPr>
-      <w:r>
-        <w:rPr>
-          <w:color w:val="244061" w:themeColor="accent1" w:themeShade="80"/>
-          <w:sz w:val="24"/>
-          <w:highlight w:val="yellow"/>
-        </w:rPr>
-        <w:t>TBD at later revision of document</w:t>
-      </w:r>
-      <w:r>
-        <w:rPr>
-          <w:color w:val="244061" w:themeColor="accent1" w:themeShade="80"/>
-          <w:sz w:val="24"/>
-          <w:highlight w:val="yellow"/>
-        </w:rPr>
-        <w:t xml:space="preserve"> (Current projection: </w:t>
-      </w:r>
-      <w:r>
-        <w:rPr>
-          <w:color w:val="244061" w:themeColor="accent1" w:themeShade="80"/>
-          <w:sz w:val="24"/>
-          <w:highlight w:val="yellow"/>
-        </w:rPr>
-        <w:t>4</w:t>
-      </w:r>
-      <w:r>
-        <w:rPr>
-          <w:color w:val="244061" w:themeColor="accent1" w:themeShade="80"/>
-          <w:sz w:val="24"/>
-          <w:highlight w:val="yellow"/>
-        </w:rPr>
-        <w:t>/</w:t>
-      </w:r>
-      <w:r>
-        <w:rPr>
-          <w:color w:val="244061" w:themeColor="accent1" w:themeShade="80"/>
-          <w:sz w:val="24"/>
-          <w:highlight w:val="yellow"/>
-        </w:rPr>
-        <w:t>13</w:t>
-      </w:r>
-      <w:r>
-        <w:rPr>
-          <w:color w:val="244061" w:themeColor="accent1" w:themeShade="80"/>
-          <w:sz w:val="24"/>
-          <w:highlight w:val="yellow"/>
-        </w:rPr>
-        <w:t>/15)</w:t>
-      </w:r>
-    </w:p>
-    <w:p>
-      <w:pPr>
-        <w:pStyle w:val="NoSpacing"/>
-        <w:spacing w:line="276" w:lineRule="auto"/>
-      </w:pPr>
+          <w:sz w:val="24"/>
+        </w:rPr>
+      </w:pPr>
+      <w:r>
+        <w:rPr>
+          <w:sz w:val="24"/>
+        </w:rPr>
+        <w:t xml:space="preserve">Non-happy-path </w:t>
+      </w:r>
+      <w:r>
+        <w:rPr>
+          <w:sz w:val="24"/>
+        </w:rPr>
+        <w:t xml:space="preserve">scenarios (this is </w:t>
+      </w:r>
+      <w:r>
+        <w:rPr>
+          <w:sz w:val="24"/>
+        </w:rPr>
+        <w:t xml:space="preserve">to </w:t>
+      </w:r>
+      <w:r>
+        <w:rPr>
+          <w:sz w:val="24"/>
+        </w:rPr>
+        <w:t>be tested in future phases)</w:t>
+      </w:r>
     </w:p>
     <w:p>
       <w:pPr>
@@ -20481,14 +20660,7 @@
           <w:sz w:val="24"/>
           <w:szCs w:val="24"/>
         </w:rPr>
-        <w:t>The f</w:t>
-      </w:r>
-      <w:r>
-        <w:rPr>
-          <w:sz w:val="24"/>
-          <w:szCs w:val="24"/>
-        </w:rPr>
-        <w:t xml:space="preserve">ollowing </w:t>
+        <w:t xml:space="preserve">The following </w:t>
       </w:r>
       <w:r>
         <w:rPr>
@@ -20502,14 +20674,7 @@
           <w:sz w:val="24"/>
           <w:szCs w:val="24"/>
         </w:rPr>
-        <w:t xml:space="preserve"> will be done</w:t>
-      </w:r>
-      <w:r>
-        <w:rPr>
-          <w:sz w:val="24"/>
-          <w:szCs w:val="24"/>
-        </w:rPr>
-        <w:t>:</w:t>
+        <w:t xml:space="preserve"> will be done:</w:t>
       </w:r>
     </w:p>
     <w:p>
@@ -20530,7 +20695,6 @@
           <w:sz w:val="24"/>
           <w:szCs w:val="24"/>
         </w:rPr>
-        <w:lastRenderedPageBreak/>
         <w:t>Unit Testing (UT)</w:t>
       </w:r>
     </w:p>
@@ -21376,15 +21540,7 @@
           <w:sz w:val="24"/>
           <w:szCs w:val="24"/>
         </w:rPr>
-        <w:t xml:space="preserve">contact each </w:t>
-      </w:r>
-      <w:r>
-        <w:rPr>
-          <w:sz w:val="24"/>
-          <w:szCs w:val="24"/>
-        </w:rPr>
-        <w:lastRenderedPageBreak/>
-        <w:t>other</w:t>
+        <w:t>contact each other</w:t>
       </w:r>
       <w:r>
         <w:rPr>
@@ -22456,7 +22612,7 @@
       <w:rPr>
         <w:noProof/>
       </w:rPr>
-      <w:t>9</w:t>
+      <w:t>15</w:t>
     </w:r>
     <w:r>
       <w:fldChar w:fldCharType="end"/>
@@ -22570,7 +22726,7 @@
       <w:rPr>
         <w:noProof/>
       </w:rPr>
-      <w:t>9</w:t>
+      <w:t>15</w:t>
     </w:r>
     <w:r>
       <w:fldChar w:fldCharType="end"/>
@@ -24455,6 +24611,119 @@
     </w:lvl>
   </w:abstractNum>
   <w:abstractNum w:abstractNumId="18">
+    <w:nsid w:val="48563FE3"/>
+    <w:multiLevelType w:val="hybridMultilevel"/>
+    <w:tmpl w:val="EF2E6728"/>
+    <w:lvl w:ilvl="0" w:tplc="C76E40B0">
+      <w:start w:val="5"/>
+      <w:numFmt w:val="bullet"/>
+      <w:lvlText w:val="-"/>
+      <w:lvlJc w:val="left"/>
+      <w:pPr>
+        <w:ind w:left="720" w:hanging="360"/>
+      </w:pPr>
+      <w:rPr>
+        <w:rFonts w:ascii="Calibri" w:eastAsia="Times New Roman" w:hAnsi="Calibri" w:cs="Calibri" w:hint="default"/>
+      </w:rPr>
+    </w:lvl>
+    <w:lvl w:ilvl="1" w:tplc="04090003" w:tentative="1">
+      <w:start w:val="1"/>
+      <w:numFmt w:val="bullet"/>
+      <w:lvlText w:val="o"/>
+      <w:lvlJc w:val="left"/>
+      <w:pPr>
+        <w:ind w:left="1440" w:hanging="360"/>
+      </w:pPr>
+      <w:rPr>
+        <w:rFonts w:ascii="Courier New" w:hAnsi="Courier New" w:cs="Courier New" w:hint="default"/>
+      </w:rPr>
+    </w:lvl>
+    <w:lvl w:ilvl="2" w:tplc="04090005" w:tentative="1">
+      <w:start w:val="1"/>
+      <w:numFmt w:val="bullet"/>
+      <w:lvlText w:val=""/>
+      <w:lvlJc w:val="left"/>
+      <w:pPr>
+        <w:ind w:left="2160" w:hanging="360"/>
+      </w:pPr>
+      <w:rPr>
+        <w:rFonts w:ascii="Wingdings" w:hAnsi="Wingdings" w:hint="default"/>
+      </w:rPr>
+    </w:lvl>
+    <w:lvl w:ilvl="3" w:tplc="04090001" w:tentative="1">
+      <w:start w:val="1"/>
+      <w:numFmt w:val="bullet"/>
+      <w:lvlText w:val=""/>
+      <w:lvlJc w:val="left"/>
+      <w:pPr>
+        <w:ind w:left="2880" w:hanging="360"/>
+      </w:pPr>
+      <w:rPr>
+        <w:rFonts w:ascii="Symbol" w:hAnsi="Symbol" w:hint="default"/>
+      </w:rPr>
+    </w:lvl>
+    <w:lvl w:ilvl="4" w:tplc="04090003" w:tentative="1">
+      <w:start w:val="1"/>
+      <w:numFmt w:val="bullet"/>
+      <w:lvlText w:val="o"/>
+      <w:lvlJc w:val="left"/>
+      <w:pPr>
+        <w:ind w:left="3600" w:hanging="360"/>
+      </w:pPr>
+      <w:rPr>
+        <w:rFonts w:ascii="Courier New" w:hAnsi="Courier New" w:cs="Courier New" w:hint="default"/>
+      </w:rPr>
+    </w:lvl>
+    <w:lvl w:ilvl="5" w:tplc="04090005" w:tentative="1">
+      <w:start w:val="1"/>
+      <w:numFmt w:val="bullet"/>
+      <w:lvlText w:val=""/>
+      <w:lvlJc w:val="left"/>
+      <w:pPr>
+        <w:ind w:left="4320" w:hanging="360"/>
+      </w:pPr>
+      <w:rPr>
+        <w:rFonts w:ascii="Wingdings" w:hAnsi="Wingdings" w:hint="default"/>
+      </w:rPr>
+    </w:lvl>
+    <w:lvl w:ilvl="6" w:tplc="04090001" w:tentative="1">
+      <w:start w:val="1"/>
+      <w:numFmt w:val="bullet"/>
+      <w:lvlText w:val=""/>
+      <w:lvlJc w:val="left"/>
+      <w:pPr>
+        <w:ind w:left="5040" w:hanging="360"/>
+      </w:pPr>
+      <w:rPr>
+        <w:rFonts w:ascii="Symbol" w:hAnsi="Symbol" w:hint="default"/>
+      </w:rPr>
+    </w:lvl>
+    <w:lvl w:ilvl="7" w:tplc="04090003" w:tentative="1">
+      <w:start w:val="1"/>
+      <w:numFmt w:val="bullet"/>
+      <w:lvlText w:val="o"/>
+      <w:lvlJc w:val="left"/>
+      <w:pPr>
+        <w:ind w:left="5760" w:hanging="360"/>
+      </w:pPr>
+      <w:rPr>
+        <w:rFonts w:ascii="Courier New" w:hAnsi="Courier New" w:cs="Courier New" w:hint="default"/>
+      </w:rPr>
+    </w:lvl>
+    <w:lvl w:ilvl="8" w:tplc="04090005" w:tentative="1">
+      <w:start w:val="1"/>
+      <w:numFmt w:val="bullet"/>
+      <w:lvlText w:val=""/>
+      <w:lvlJc w:val="left"/>
+      <w:pPr>
+        <w:ind w:left="6480" w:hanging="360"/>
+      </w:pPr>
+      <w:rPr>
+        <w:rFonts w:ascii="Wingdings" w:hAnsi="Wingdings" w:hint="default"/>
+      </w:rPr>
+    </w:lvl>
+  </w:abstractNum>
+  <w:abstractNum w:abstractNumId="19">
     <w:nsid w:val="596419BF"/>
     <w:multiLevelType w:val="hybridMultilevel"/>
     <w:tmpl w:val="B0D697AC"/>
@@ -24568,7 +24837,7 @@
       </w:rPr>
     </w:lvl>
   </w:abstractNum>
-  <w:abstractNum w:abstractNumId="19">
+  <w:abstractNum w:abstractNumId="20">
     <w:nsid w:val="59EF6573"/>
     <w:multiLevelType w:val="hybridMultilevel"/>
     <w:tmpl w:val="01B49932"/>
@@ -24682,7 +24951,7 @@
       </w:rPr>
     </w:lvl>
   </w:abstractNum>
-  <w:abstractNum w:abstractNumId="20">
+  <w:abstractNum w:abstractNumId="21">
     <w:nsid w:val="5BA64A1B"/>
     <w:multiLevelType w:val="hybridMultilevel"/>
     <w:tmpl w:val="82F69FB0"/>
@@ -24768,7 +25037,7 @@
       </w:pPr>
     </w:lvl>
   </w:abstractNum>
-  <w:abstractNum w:abstractNumId="21">
+  <w:abstractNum w:abstractNumId="22">
     <w:nsid w:val="5CBD1081"/>
     <w:multiLevelType w:val="hybridMultilevel"/>
     <w:tmpl w:val="94062332"/>
@@ -24881,7 +25150,7 @@
       </w:rPr>
     </w:lvl>
   </w:abstractNum>
-  <w:abstractNum w:abstractNumId="22">
+  <w:abstractNum w:abstractNumId="23">
     <w:nsid w:val="5E9D6638"/>
     <w:multiLevelType w:val="hybridMultilevel"/>
     <w:tmpl w:val="68E0F18A"/>
@@ -25021,7 +25290,7 @@
       </w:rPr>
     </w:lvl>
   </w:abstractNum>
-  <w:abstractNum w:abstractNumId="23">
+  <w:abstractNum w:abstractNumId="24">
     <w:nsid w:val="63BB4D61"/>
     <w:multiLevelType w:val="hybridMultilevel"/>
     <w:tmpl w:val="9D9E3998"/>
@@ -25134,7 +25403,7 @@
       </w:rPr>
     </w:lvl>
   </w:abstractNum>
-  <w:abstractNum w:abstractNumId="24">
+  <w:abstractNum w:abstractNumId="25">
     <w:nsid w:val="64C24269"/>
     <w:multiLevelType w:val="hybridMultilevel"/>
     <w:tmpl w:val="9E52300E"/>
@@ -25247,7 +25516,7 @@
       </w:rPr>
     </w:lvl>
   </w:abstractNum>
-  <w:abstractNum w:abstractNumId="25">
+  <w:abstractNum w:abstractNumId="26">
     <w:nsid w:val="65872C60"/>
     <w:multiLevelType w:val="hybridMultilevel"/>
     <w:tmpl w:val="4D9A9EAE"/>
@@ -25361,7 +25630,7 @@
       </w:rPr>
     </w:lvl>
   </w:abstractNum>
-  <w:abstractNum w:abstractNumId="26">
+  <w:abstractNum w:abstractNumId="27">
     <w:nsid w:val="66C44C8C"/>
     <w:multiLevelType w:val="multilevel"/>
     <w:tmpl w:val="BF06FACA"/>
@@ -25510,7 +25779,7 @@
       </w:rPr>
     </w:lvl>
   </w:abstractNum>
-  <w:abstractNum w:abstractNumId="27">
+  <w:abstractNum w:abstractNumId="28">
     <w:nsid w:val="72AF7A6F"/>
     <w:multiLevelType w:val="hybridMultilevel"/>
     <w:tmpl w:val="6928C138"/>
@@ -25623,7 +25892,7 @@
       </w:rPr>
     </w:lvl>
   </w:abstractNum>
-  <w:abstractNum w:abstractNumId="28">
+  <w:abstractNum w:abstractNumId="29">
     <w:nsid w:val="76323D9E"/>
     <w:multiLevelType w:val="hybridMultilevel"/>
     <w:tmpl w:val="DB26DAF0"/>
@@ -25737,7 +26006,7 @@
       </w:rPr>
     </w:lvl>
   </w:abstractNum>
-  <w:abstractNum w:abstractNumId="29">
+  <w:abstractNum w:abstractNumId="30">
     <w:nsid w:val="7F4F50C7"/>
     <w:multiLevelType w:val="multilevel"/>
     <w:tmpl w:val="67B6370C"/>
@@ -25872,7 +26141,7 @@
     <w:abstractNumId w:val="9"/>
   </w:num>
   <w:num w:numId="3">
-    <w:abstractNumId w:val="22"/>
+    <w:abstractNumId w:val="23"/>
   </w:num>
   <w:num w:numId="4">
     <w:abstractNumId w:val="15"/>
@@ -25884,10 +26153,10 @@
     <w:abstractNumId w:val="17"/>
   </w:num>
   <w:num w:numId="7">
-    <w:abstractNumId w:val="21"/>
+    <w:abstractNumId w:val="22"/>
   </w:num>
   <w:num w:numId="8">
-    <w:abstractNumId w:val="20"/>
+    <w:abstractNumId w:val="21"/>
   </w:num>
   <w:num w:numId="9">
     <w:abstractNumId w:val="11"/>
@@ -25902,10 +26171,10 @@
     <w:abstractNumId w:val="3"/>
   </w:num>
   <w:num w:numId="13">
-    <w:abstractNumId w:val="19"/>
+    <w:abstractNumId w:val="20"/>
   </w:num>
   <w:num w:numId="14">
-    <w:abstractNumId w:val="28"/>
+    <w:abstractNumId w:val="29"/>
   </w:num>
   <w:num w:numId="15">
     <w:abstractNumId w:val="5"/>
@@ -25914,10 +26183,10 @@
     <w:abstractNumId w:val="1"/>
   </w:num>
   <w:num w:numId="17">
-    <w:abstractNumId w:val="18"/>
+    <w:abstractNumId w:val="19"/>
   </w:num>
   <w:num w:numId="18">
-    <w:abstractNumId w:val="24"/>
+    <w:abstractNumId w:val="25"/>
   </w:num>
   <w:num w:numId="19">
     <w:abstractNumId w:val="2"/>
@@ -25929,28 +26198,31 @@
     <w:abstractNumId w:val="12"/>
   </w:num>
   <w:num w:numId="22">
-    <w:abstractNumId w:val="26"/>
+    <w:abstractNumId w:val="27"/>
   </w:num>
   <w:num w:numId="23">
     <w:abstractNumId w:val="8"/>
   </w:num>
   <w:num w:numId="24">
-    <w:abstractNumId w:val="25"/>
+    <w:abstractNumId w:val="26"/>
   </w:num>
   <w:num w:numId="25">
-    <w:abstractNumId w:val="29"/>
+    <w:abstractNumId w:val="30"/>
   </w:num>
   <w:num w:numId="26">
-    <w:abstractNumId w:val="23"/>
+    <w:abstractNumId w:val="24"/>
   </w:num>
   <w:num w:numId="27">
     <w:abstractNumId w:val="4"/>
   </w:num>
   <w:num w:numId="28">
-    <w:abstractNumId w:val="27"/>
+    <w:abstractNumId w:val="28"/>
   </w:num>
   <w:num w:numId="29">
     <w:abstractNumId w:val="13"/>
+  </w:num>
+  <w:num w:numId="30">
+    <w:abstractNumId w:val="18"/>
   </w:num>
   <w:numIdMacAtCleanup w:val="10"/>
 </w:numbering>
@@ -27257,7 +27529,7 @@
 </file>
 
 <file path=customXml/itemProps1.xml><?xml version="1.0" encoding="utf-8"?>
-<ds:datastoreItem xmlns:ds="http://schemas.openxmlformats.org/officeDocument/2006/customXml" ds:itemID="{9B8542C0-5C08-47CA-BEED-9F6427597EB6}">
+<ds:datastoreItem xmlns:ds="http://schemas.openxmlformats.org/officeDocument/2006/customXml" ds:itemID="{C4716FF5-31E2-4C2E-AB39-DE43703C9499}">
   <ds:schemaRefs>
     <ds:schemaRef ds:uri="http://schemas.openxmlformats.org/officeDocument/2006/bibliography"/>
   </ds:schemaRefs>

</xml_diff>